<commit_message>
Added all semster material
</commit_message>
<xml_diff>
--- a/Database/slides/spurious_tuple.docx
+++ b/Database/slides/spurious_tuple.docx
@@ -12,20 +12,50 @@
         <w:rPr>
           <w:rFonts w:ascii="Times New Roman" w:eastAsia="Times New Roman" w:hAnsi="Times New Roman" w:cs="Times New Roman"/>
         </w:rPr>
-        <w:t xml:space="preserve">A spurious tuple is a record in database that get created when two tables are joined badly. </w:t>
-      </w:r>
-    </w:p>
-    <w:p>
-      <w:pPr>
-        <w:rPr>
-          <w:rFonts w:ascii="Times New Roman" w:eastAsia="Times New Roman" w:hAnsi="Times New Roman" w:cs="Times New Roman"/>
-        </w:rPr>
-      </w:pPr>
-      <w:r>
-        <w:rPr>
-          <w:rFonts w:ascii="Times New Roman" w:eastAsia="Times New Roman" w:hAnsi="Times New Roman" w:cs="Times New Roman"/>
-        </w:rPr>
-        <w:t>Spurious tuples are created when two tables are joined on attributes that are neither primary keys nor foreign keys.</w:t>
+        <w:t xml:space="preserve">A spurious tuple is a record in database that get created when </w:t>
+      </w:r>
+      <w:r>
+        <w:rPr>
+          <w:rFonts w:ascii="Times New Roman" w:eastAsia="Times New Roman" w:hAnsi="Times New Roman" w:cs="Times New Roman"/>
+          <w:b/>
+          <w:i/>
+          <w:u w:val="single"/>
+        </w:rPr>
+        <w:t>two tables are joined badly</w:t>
+      </w:r>
+      <w:r>
+        <w:rPr>
+          <w:rFonts w:ascii="Times New Roman" w:eastAsia="Times New Roman" w:hAnsi="Times New Roman" w:cs="Times New Roman"/>
+        </w:rPr>
+        <w:t xml:space="preserve">. </w:t>
+      </w:r>
+    </w:p>
+    <w:p>
+      <w:pPr>
+        <w:rPr>
+          <w:rFonts w:ascii="Times New Roman" w:eastAsia="Times New Roman" w:hAnsi="Times New Roman" w:cs="Times New Roman"/>
+        </w:rPr>
+      </w:pPr>
+      <w:r>
+        <w:rPr>
+          <w:rFonts w:ascii="Times New Roman" w:eastAsia="Times New Roman" w:hAnsi="Times New Roman" w:cs="Times New Roman"/>
+        </w:rPr>
+        <w:t xml:space="preserve">Spurious tuples are created when two tables are joined on attributes that are </w:t>
+      </w:r>
+      <w:r>
+        <w:rPr>
+          <w:rFonts w:ascii="Times New Roman" w:eastAsia="Times New Roman" w:hAnsi="Times New Roman" w:cs="Times New Roman"/>
+          <w:b/>
+          <w:i/>
+          <w:u w:val="single"/>
+        </w:rPr>
+        <w:t>neither primary keys nor foreign</w:t>
+      </w:r>
+      <w:r>
+        <w:rPr>
+          <w:rFonts w:ascii="Times New Roman" w:eastAsia="Times New Roman" w:hAnsi="Times New Roman" w:cs="Times New Roman"/>
+        </w:rPr>
+        <w:t xml:space="preserve"> keys.</w:t>
       </w:r>
     </w:p>
     <w:p>
@@ -392,529 +422,378 @@
       </w:r>
     </w:p>
     <w:p/>
+    <w:p>
+      <w:r>
+        <w:rPr>
+          <w:u w:val="single"/>
+        </w:rPr>
+        <w:t>Functional Dependent</w:t>
+      </w:r>
+      <w:r>
+        <w:t>: -</w:t>
+      </w:r>
+    </w:p>
+    <w:p>
+      <w:r>
+        <w:t>If X -&gt; Y then for every unique value of X there should be a Y which will not change. That is if X is repeated in any time then value of Y should remain same.</w:t>
+      </w:r>
+      <w:r>
+        <w:t xml:space="preserve"> </w:t>
+      </w:r>
+    </w:p>
+    <w:p>
+      <w:pPr>
+        <w:rPr>
+          <w:b/>
+          <w:i/>
+        </w:rPr>
+      </w:pPr>
+      <w:r>
+        <w:rPr>
+          <w:b/>
+          <w:i/>
+        </w:rPr>
+        <w:t>For instance</w:t>
+      </w:r>
+      <w:r>
+        <w:rPr>
+          <w:b/>
+          <w:i/>
+        </w:rPr>
+        <w:t>, if X -&gt; Y</w:t>
+      </w:r>
+      <w:r>
+        <w:rPr>
+          <w:b/>
+          <w:i/>
+        </w:rPr>
+        <w:t xml:space="preserve"> &amp; </w:t>
+      </w:r>
+      <w:r>
+        <w:rPr>
+          <w:b/>
+          <w:i/>
+        </w:rPr>
+        <w:t>X1 -&gt; Y1</w:t>
+      </w:r>
+      <w:r>
+        <w:rPr>
+          <w:b/>
+          <w:i/>
+        </w:rPr>
+        <w:t xml:space="preserve">, then </w:t>
+      </w:r>
+      <w:r>
+        <w:rPr>
+          <w:b/>
+          <w:i/>
+        </w:rPr>
+        <w:t>every time X1 is appeared in a table its value should be Y1</w:t>
+      </w:r>
+      <w:r>
+        <w:rPr>
+          <w:b/>
+          <w:i/>
+        </w:rPr>
+        <w:t>.</w:t>
+      </w:r>
+    </w:p>
+    <w:p>
+      <w:pPr>
+        <w:ind w:firstLine="720"/>
+        <w:rPr>
+          <w:b/>
+          <w:i/>
+        </w:rPr>
+      </w:pPr>
+      <w:r>
+        <w:rPr>
+          <w:b/>
+          <w:i/>
+        </w:rPr>
+        <w:t xml:space="preserve">          </w:t>
+      </w:r>
+      <w:r>
+        <w:rPr>
+          <w:b/>
+          <w:i/>
+        </w:rPr>
+        <w:t>If there exist a tuple for which X1 -/-&gt; Y1 then then</w:t>
+      </w:r>
+      <w:r>
+        <w:rPr>
+          <w:b/>
+          <w:i/>
+        </w:rPr>
+        <w:t xml:space="preserve"> </w:t>
+      </w:r>
+      <w:r>
+        <w:rPr>
+          <w:b/>
+          <w:i/>
+        </w:rPr>
+        <w:t>X -/-&gt; Y</w:t>
+      </w:r>
+      <w:r>
+        <w:rPr>
+          <w:b/>
+          <w:i/>
+        </w:rPr>
+        <w:t>,</w:t>
+      </w:r>
+    </w:p>
+    <w:p>
+      <w:pPr>
+        <w:ind w:firstLine="720"/>
+      </w:pPr>
+      <w:r>
+        <w:rPr>
+          <w:b/>
+          <w:i/>
+        </w:rPr>
+        <w:t xml:space="preserve">   </w:t>
+      </w:r>
+      <w:r>
+        <w:rPr>
+          <w:b/>
+          <w:i/>
+        </w:rPr>
+        <w:tab/>
+        <w:t>You can have X1 -&gt; Y1 and X2 -&gt; Y1.</w:t>
+      </w:r>
+    </w:p>
     <w:p/>
     <w:p>
-      <w:bookmarkStart w:id="0" w:name="_GoBack"/>
-      <w:bookmarkEnd w:id="0"/>
+      <w:r>
+        <w:rPr>
+          <w:u w:val="single"/>
+        </w:rPr>
+        <w:t>Fully Functional Depende</w:t>
+      </w:r>
+      <w:r>
+        <w:rPr>
+          <w:u w:val="single"/>
+        </w:rPr>
+        <w:t>nt</w:t>
+      </w:r>
+      <w:r>
+        <w:t>:</w:t>
+      </w:r>
+      <w:r>
+        <w:t xml:space="preserve"> </w:t>
+      </w:r>
+      <w:r>
+        <w:t>-</w:t>
+      </w:r>
+    </w:p>
+    <w:p>
+      <w:r>
+        <w:t>If X -&gt; Y and no subset or proper su</w:t>
+      </w:r>
+      <w:r>
+        <w:t>bset of X alone can determine Y, then Y is said to be fully FD on X.</w:t>
+      </w:r>
+    </w:p>
+    <w:p>
+      <w:r>
+        <w:rPr>
+          <w:b/>
+          <w:i/>
+        </w:rPr>
+        <w:t>For instance</w:t>
+      </w:r>
+      <w:r>
+        <w:rPr>
+          <w:b/>
+          <w:i/>
+        </w:rPr>
+        <w:t>,</w:t>
+      </w:r>
+      <w:r>
+        <w:rPr>
+          <w:b/>
+          <w:i/>
+        </w:rPr>
+        <w:t xml:space="preserve"> if AB -&gt; C &amp; A -/-&gt; C; B -/-&gt; C, then we say C is Fully FD on AB</w:t>
+      </w:r>
     </w:p>
     <w:p/>
+    <w:p>
+      <w:r>
+        <w:rPr>
+          <w:u w:val="single"/>
+        </w:rPr>
+        <w:t>Partial</w:t>
+      </w:r>
+      <w:r>
+        <w:rPr>
+          <w:u w:val="single"/>
+        </w:rPr>
+        <w:t>ly</w:t>
+      </w:r>
+      <w:r>
+        <w:rPr>
+          <w:u w:val="single"/>
+        </w:rPr>
+        <w:t xml:space="preserve"> Functional Dependent</w:t>
+      </w:r>
+      <w:r>
+        <w:t>: -</w:t>
+      </w:r>
+    </w:p>
+    <w:p>
+      <w:r>
+        <w:t>If X -&gt; Y and there exist</w:t>
+      </w:r>
+      <w:r>
+        <w:t>s</w:t>
+      </w:r>
+      <w:r>
+        <w:t xml:space="preserve"> a subset </w:t>
+      </w:r>
+      <w:r>
+        <w:t>of X on which Y in dependent, then we say Y is partially FD on X.</w:t>
+      </w:r>
+      <w:r>
+        <w:t xml:space="preserve"> </w:t>
+      </w:r>
+    </w:p>
+    <w:p>
+      <w:r>
+        <w:rPr>
+          <w:b/>
+          <w:i/>
+        </w:rPr>
+        <w:t>For instance</w:t>
+      </w:r>
+      <w:r>
+        <w:rPr>
+          <w:b/>
+          <w:i/>
+        </w:rPr>
+        <w:t>,</w:t>
+      </w:r>
+      <w:r>
+        <w:rPr>
+          <w:b/>
+          <w:i/>
+        </w:rPr>
+        <w:t xml:space="preserve"> if AB</w:t>
+      </w:r>
+      <w:r>
+        <w:rPr>
+          <w:b/>
+          <w:i/>
+        </w:rPr>
+        <w:t>C -&gt; D</w:t>
+      </w:r>
+      <w:r>
+        <w:rPr>
+          <w:b/>
+          <w:i/>
+        </w:rPr>
+        <w:t xml:space="preserve"> &amp; A --&gt; </w:t>
+      </w:r>
+      <w:r>
+        <w:rPr>
+          <w:b/>
+          <w:i/>
+        </w:rPr>
+        <w:t>D, then we say D</w:t>
+      </w:r>
+      <w:r>
+        <w:rPr>
+          <w:b/>
+          <w:i/>
+        </w:rPr>
+        <w:t xml:space="preserve"> is </w:t>
+      </w:r>
+      <w:r>
+        <w:rPr>
+          <w:b/>
+          <w:i/>
+        </w:rPr>
+        <w:t>Partially</w:t>
+      </w:r>
+      <w:r>
+        <w:rPr>
+          <w:b/>
+          <w:i/>
+        </w:rPr>
+        <w:t xml:space="preserve"> FD on AB</w:t>
+      </w:r>
+      <w:r>
+        <w:rPr>
+          <w:b/>
+          <w:i/>
+        </w:rPr>
+        <w:t>C</w:t>
+      </w:r>
+    </w:p>
     <w:p/>
     <w:p>
       <w:r>
-        <w:rPr>
-          <w:u w:val="single"/>
-        </w:rPr>
-        <w:t>Functional Dependent</w:t>
+        <w:t>A</w:t>
+      </w:r>
+      <w:r>
+        <w:rPr>
+          <w:vertAlign w:val="superscript"/>
+        </w:rPr>
+        <w:t>+</w:t>
+      </w:r>
+      <w:r>
+        <w:t xml:space="preserve"> = {A, D}; also, called as </w:t>
+      </w:r>
+      <w:r>
+        <w:rPr>
+          <w:b/>
+          <w:i/>
+          <w:u w:val="single"/>
+        </w:rPr>
+        <w:t>A closure</w:t>
+      </w:r>
+      <w:r>
+        <w:t>. (All attributes depending on A)</w:t>
+      </w:r>
+    </w:p>
+    <w:p/>
+    <w:p>
+      <w:r>
+        <w:rPr>
+          <w:u w:val="single"/>
+        </w:rPr>
+        <w:t>Transitive Functional Dependent</w:t>
       </w:r>
       <w:r>
         <w:t>: -</w:t>
       </w:r>
     </w:p>
     <w:p>
-      <w:r>
-        <w:t>If X -&gt; Y then for every unique value of X there should be a Y which will not change. That is if X is repeated in any time then value of Y should remain same.</w:t>
-      </w:r>
-      <w:r>
-        <w:t xml:space="preserve"> </w:t>
-      </w:r>
-    </w:p>
-    <w:p>
-      <w:pPr>
-        <w:rPr>
-          <w:b/>
-          <w:i/>
-        </w:rPr>
-      </w:pPr>
-      <w:r>
-        <w:rPr>
-          <w:b/>
-          <w:i/>
-        </w:rPr>
-        <w:t>For instance</w:t>
-      </w:r>
-      <w:r>
-        <w:rPr>
-          <w:b/>
-          <w:i/>
-        </w:rPr>
-        <w:t>,</w:t>
-      </w:r>
-      <w:r>
-        <w:rPr>
-          <w:b/>
-          <w:i/>
-        </w:rPr>
-        <w:t xml:space="preserve"> if X -&gt; Y</w:t>
-      </w:r>
-      <w:r>
-        <w:rPr>
-          <w:b/>
-          <w:i/>
-        </w:rPr>
-        <w:t xml:space="preserve"> &amp; </w:t>
-      </w:r>
-      <w:r>
-        <w:rPr>
-          <w:b/>
-          <w:i/>
-        </w:rPr>
-        <w:t>X</w:t>
-      </w:r>
-      <w:r>
-        <w:rPr>
-          <w:b/>
-          <w:i/>
-        </w:rPr>
-        <w:t>1</w:t>
-      </w:r>
-      <w:r>
-        <w:rPr>
-          <w:b/>
-          <w:i/>
-        </w:rPr>
-        <w:t xml:space="preserve"> -&gt; Y</w:t>
-      </w:r>
-      <w:r>
-        <w:rPr>
-          <w:b/>
-          <w:i/>
-        </w:rPr>
-        <w:t>1</w:t>
-      </w:r>
-      <w:r>
-        <w:rPr>
-          <w:b/>
-          <w:i/>
-        </w:rPr>
-        <w:t xml:space="preserve">, then </w:t>
-      </w:r>
-      <w:r>
-        <w:rPr>
-          <w:b/>
-          <w:i/>
-        </w:rPr>
-        <w:t xml:space="preserve">every time </w:t>
-      </w:r>
-      <w:r>
-        <w:rPr>
-          <w:b/>
-          <w:i/>
-        </w:rPr>
-        <w:t>X</w:t>
-      </w:r>
-      <w:r>
-        <w:rPr>
-          <w:b/>
-          <w:i/>
-        </w:rPr>
-        <w:t>1 is appeared in a table its value should be</w:t>
-      </w:r>
-      <w:r>
-        <w:rPr>
-          <w:b/>
-          <w:i/>
-        </w:rPr>
-        <w:t xml:space="preserve"> Y</w:t>
-      </w:r>
-      <w:r>
-        <w:rPr>
-          <w:b/>
-          <w:i/>
-        </w:rPr>
-        <w:t>1</w:t>
-      </w:r>
-      <w:r>
-        <w:rPr>
-          <w:b/>
-          <w:i/>
-        </w:rPr>
-        <w:t>.</w:t>
-      </w:r>
-    </w:p>
-    <w:p>
-      <w:pPr>
-        <w:ind w:firstLine="720"/>
-        <w:rPr>
-          <w:b/>
-          <w:i/>
-        </w:rPr>
-      </w:pPr>
-      <w:r>
-        <w:rPr>
-          <w:b/>
-          <w:i/>
-        </w:rPr>
-        <w:t xml:space="preserve">          </w:t>
-      </w:r>
-      <w:r>
-        <w:rPr>
-          <w:b/>
-          <w:i/>
-        </w:rPr>
-        <w:t xml:space="preserve">If there exist a tuple for which </w:t>
-      </w:r>
-      <w:r>
-        <w:rPr>
-          <w:b/>
-          <w:i/>
-        </w:rPr>
-        <w:t xml:space="preserve">X1 </w:t>
-      </w:r>
-      <w:r>
-        <w:rPr>
-          <w:b/>
-          <w:i/>
-        </w:rPr>
-        <w:t>-/</w:t>
-      </w:r>
-      <w:r>
-        <w:rPr>
-          <w:b/>
-          <w:i/>
-        </w:rPr>
-        <w:t>-&gt; Y1</w:t>
-      </w:r>
-      <w:r>
-        <w:rPr>
-          <w:b/>
-          <w:i/>
-        </w:rPr>
-        <w:t xml:space="preserve"> then then</w:t>
-      </w:r>
-      <w:r>
-        <w:rPr>
-          <w:b/>
-          <w:i/>
-        </w:rPr>
-        <w:t xml:space="preserve"> </w:t>
-      </w:r>
-      <w:r>
-        <w:rPr>
-          <w:b/>
-          <w:i/>
-        </w:rPr>
-        <w:t xml:space="preserve">X </w:t>
-      </w:r>
-      <w:r>
-        <w:rPr>
-          <w:b/>
-          <w:i/>
-        </w:rPr>
-        <w:t>-/</w:t>
-      </w:r>
-      <w:r>
-        <w:rPr>
-          <w:b/>
-          <w:i/>
-        </w:rPr>
-        <w:t>-&gt; Y</w:t>
-      </w:r>
-      <w:r>
-        <w:rPr>
-          <w:b/>
-          <w:i/>
-        </w:rPr>
-        <w:t>,</w:t>
-      </w:r>
-    </w:p>
-    <w:p>
-      <w:pPr>
-        <w:ind w:firstLine="720"/>
-      </w:pPr>
-      <w:r>
-        <w:rPr>
-          <w:b/>
-          <w:i/>
-        </w:rPr>
-        <w:t xml:space="preserve">   </w:t>
-      </w:r>
-      <w:r>
-        <w:rPr>
-          <w:b/>
-          <w:i/>
-        </w:rPr>
-        <w:tab/>
-        <w:t xml:space="preserve">You can have </w:t>
-      </w:r>
-      <w:r>
-        <w:rPr>
-          <w:b/>
-          <w:i/>
-        </w:rPr>
-        <w:t>X1 -&gt; Y1</w:t>
-      </w:r>
-      <w:r>
-        <w:rPr>
-          <w:b/>
-          <w:i/>
-        </w:rPr>
-        <w:t xml:space="preserve"> and </w:t>
-      </w:r>
-      <w:r>
-        <w:rPr>
-          <w:b/>
-          <w:i/>
-        </w:rPr>
-        <w:t>X</w:t>
-      </w:r>
-      <w:r>
-        <w:rPr>
-          <w:b/>
-          <w:i/>
-        </w:rPr>
-        <w:t>2</w:t>
-      </w:r>
-      <w:r>
-        <w:rPr>
-          <w:b/>
-          <w:i/>
-        </w:rPr>
-        <w:t xml:space="preserve"> -&gt; Y1</w:t>
-      </w:r>
-      <w:r>
-        <w:rPr>
-          <w:b/>
-          <w:i/>
-        </w:rPr>
-        <w:t>.</w:t>
+      <w:pPr>
+        <w:rPr>
+          <w:u w:val="single"/>
+        </w:rPr>
+      </w:pPr>
+      <w:r>
+        <w:t>If</w:t>
+      </w:r>
+      <w:r>
+        <w:t xml:space="preserve"> X -&gt; Y and Y -&gt; Z then </w:t>
+      </w:r>
+      <w:r>
+        <w:rPr>
+          <w:u w:val="single"/>
+        </w:rPr>
+        <w:t>X -&gt; Z</w:t>
       </w:r>
     </w:p>
     <w:p/>
-    <w:p/>
-    <w:p/>
-    <w:p>
-      <w:r>
-        <w:rPr>
-          <w:u w:val="single"/>
-        </w:rPr>
-        <w:t>Fully Functional Depende</w:t>
-      </w:r>
-      <w:r>
-        <w:rPr>
-          <w:u w:val="single"/>
-        </w:rPr>
-        <w:t>nt</w:t>
-      </w:r>
-      <w:r>
-        <w:t>:</w:t>
-      </w:r>
-      <w:r>
-        <w:t xml:space="preserve"> </w:t>
-      </w:r>
-      <w:r>
-        <w:t>-</w:t>
-      </w:r>
-    </w:p>
-    <w:p>
-      <w:r>
-        <w:t>If X -&gt; Y and no subset or proper su</w:t>
-      </w:r>
-      <w:r>
-        <w:t>bset of X alone can determine Y, then Y is said to be fully FD on X.</w:t>
-      </w:r>
-    </w:p>
-    <w:p>
-      <w:r>
-        <w:rPr>
-          <w:b/>
-          <w:i/>
-        </w:rPr>
-        <w:t>For instance</w:t>
-      </w:r>
-      <w:r>
-        <w:rPr>
-          <w:b/>
-          <w:i/>
-        </w:rPr>
-        <w:t>,</w:t>
-      </w:r>
-      <w:r>
-        <w:rPr>
-          <w:b/>
-          <w:i/>
-        </w:rPr>
-        <w:t xml:space="preserve"> if AB -&gt; C &amp; A -/-&gt; C; B</w:t>
-      </w:r>
-      <w:r>
-        <w:rPr>
-          <w:b/>
-          <w:i/>
-        </w:rPr>
-        <w:t xml:space="preserve"> -/-&gt; C</w:t>
-      </w:r>
-      <w:r>
-        <w:rPr>
-          <w:b/>
-          <w:i/>
-        </w:rPr>
-        <w:t>, then we say C is Fully FD on AB</w:t>
-      </w:r>
-    </w:p>
-    <w:p/>
-    <w:p>
-      <w:r>
-        <w:rPr>
-          <w:u w:val="single"/>
-        </w:rPr>
-        <w:t>Partial</w:t>
-      </w:r>
-      <w:r>
-        <w:rPr>
-          <w:u w:val="single"/>
-        </w:rPr>
-        <w:t>ly</w:t>
-      </w:r>
-      <w:r>
-        <w:rPr>
-          <w:u w:val="single"/>
-        </w:rPr>
-        <w:t xml:space="preserve"> Functional Dependent</w:t>
-      </w:r>
-      <w:r>
-        <w:t>: -</w:t>
-      </w:r>
-    </w:p>
-    <w:p>
-      <w:r>
-        <w:t>If X -&gt; Y and there exist</w:t>
-      </w:r>
-      <w:r>
-        <w:t>s</w:t>
-      </w:r>
-      <w:r>
-        <w:t xml:space="preserve"> a subset </w:t>
-      </w:r>
-      <w:r>
-        <w:t>of X on which Y in dependent, then we say Y is partially FD on X.</w:t>
-      </w:r>
-      <w:r>
-        <w:t xml:space="preserve"> </w:t>
-      </w:r>
-    </w:p>
-    <w:p>
-      <w:r>
-        <w:rPr>
-          <w:b/>
-          <w:i/>
-        </w:rPr>
-        <w:t>For instance</w:t>
-      </w:r>
-      <w:r>
-        <w:rPr>
-          <w:b/>
-          <w:i/>
-        </w:rPr>
-        <w:t>,</w:t>
-      </w:r>
-      <w:r>
-        <w:rPr>
-          <w:b/>
-          <w:i/>
-        </w:rPr>
-        <w:t xml:space="preserve"> if AB</w:t>
-      </w:r>
-      <w:r>
-        <w:rPr>
-          <w:b/>
-          <w:i/>
-        </w:rPr>
-        <w:t>C -&gt; D</w:t>
-      </w:r>
-      <w:r>
-        <w:rPr>
-          <w:b/>
-          <w:i/>
-        </w:rPr>
-        <w:t xml:space="preserve"> &amp; A --&gt; </w:t>
-      </w:r>
-      <w:r>
-        <w:rPr>
-          <w:b/>
-          <w:i/>
-        </w:rPr>
-        <w:t>D, then we say D</w:t>
-      </w:r>
-      <w:r>
-        <w:rPr>
-          <w:b/>
-          <w:i/>
-        </w:rPr>
-        <w:t xml:space="preserve"> is </w:t>
-      </w:r>
-      <w:r>
-        <w:rPr>
-          <w:b/>
-          <w:i/>
-        </w:rPr>
-        <w:t>Partially</w:t>
-      </w:r>
-      <w:r>
-        <w:rPr>
-          <w:b/>
-          <w:i/>
-        </w:rPr>
-        <w:t xml:space="preserve"> FD on AB</w:t>
-      </w:r>
-      <w:r>
-        <w:rPr>
-          <w:b/>
-          <w:i/>
-        </w:rPr>
-        <w:t>C</w:t>
-      </w:r>
-    </w:p>
-    <w:p/>
-    <w:p>
-      <w:r>
-        <w:t>A</w:t>
-      </w:r>
-      <w:r>
-        <w:rPr>
-          <w:vertAlign w:val="superscript"/>
-        </w:rPr>
-        <w:t>+</w:t>
-      </w:r>
-      <w:r>
-        <w:t xml:space="preserve"> = {A, D}; also, called as A closure. (All attributes depending on A)</w:t>
-      </w:r>
-    </w:p>
-    <w:p/>
-    <w:p>
-      <w:r>
-        <w:rPr>
-          <w:u w:val="single"/>
-        </w:rPr>
-        <w:t>Transitive Functional Dependent</w:t>
-      </w:r>
-      <w:r>
-        <w:t>: -</w:t>
-      </w:r>
-    </w:p>
-    <w:p>
-      <w:pPr>
-        <w:rPr>
-          <w:u w:val="single"/>
-        </w:rPr>
-      </w:pPr>
-      <w:r>
-        <w:t>If</w:t>
-      </w:r>
-      <w:r>
-        <w:t xml:space="preserve"> X -&gt; Y and Y -&gt; Z then </w:t>
-      </w:r>
-      <w:r>
-        <w:rPr>
-          <w:u w:val="single"/>
-        </w:rPr>
-        <w:t>X -&gt; Z</w:t>
-      </w:r>
-    </w:p>
-    <w:p/>
-    <w:p>
-      <w:r>
-        <w:rPr>
-          <w:u w:val="single"/>
-        </w:rPr>
+    <w:p>
+      <w:r>
+        <w:rPr>
+          <w:u w:val="single"/>
+        </w:rPr>
+        <w:lastRenderedPageBreak/>
         <w:t>Trivial Functional Dependent</w:t>
       </w:r>
       <w:r>
@@ -1035,14 +914,7 @@
           <w:b/>
           <w:i/>
         </w:rPr>
-        <w:t xml:space="preserve">thus, </w:t>
-      </w:r>
-      <w:r>
-        <w:rPr>
-          <w:b/>
-          <w:i/>
-        </w:rPr>
-        <w:t>i</w:t>
+        <w:t>thus, i</w:t>
       </w:r>
       <w:r>
         <w:rPr>
@@ -1081,28 +953,7 @@
           <w:b/>
           <w:i/>
         </w:rPr>
-        <w:t xml:space="preserve"> </w:t>
-      </w:r>
-      <w:r>
-        <w:rPr>
-          <w:b/>
-          <w:i/>
-        </w:rPr>
-        <w:t>X</w:t>
-      </w:r>
-      <w:r>
-        <w:rPr>
-          <w:b/>
-          <w:i/>
-        </w:rPr>
-        <w:t xml:space="preserve"> then </w:t>
-      </w:r>
-      <w:r>
-        <w:rPr>
-          <w:b/>
-          <w:i/>
-        </w:rPr>
-        <w:t>X</w:t>
+        <w:t xml:space="preserve"> X then X</w:t>
       </w:r>
       <w:r>
         <w:rPr>
@@ -1133,158 +984,251 @@
           <w:i/>
         </w:rPr>
         <w:tab/>
-        <w:t>Also A -&gt; A is trivial FD</w:t>
+        <w:t>Also</w:t>
+      </w:r>
+      <w:r>
+        <w:rPr>
+          <w:b/>
+          <w:i/>
+        </w:rPr>
+        <w:t>,</w:t>
+      </w:r>
+      <w:r>
+        <w:rPr>
+          <w:b/>
+          <w:i/>
+        </w:rPr>
+        <w:t xml:space="preserve"> A -&gt; A is trivial FD</w:t>
+      </w:r>
+    </w:p>
+    <w:p/>
+    <w:p>
+      <w:pPr>
+        <w:rPr>
+          <w:b/>
+          <w:i/>
+          <w:u w:val="single"/>
+        </w:rPr>
+      </w:pPr>
+    </w:p>
+    <w:p>
+      <w:r>
+        <w:rPr>
+          <w:b/>
+          <w:i/>
+          <w:u w:val="single"/>
+        </w:rPr>
+        <w:t>In Relational Database we cannot remove redun</w:t>
+      </w:r>
+      <w:r>
+        <w:rPr>
+          <w:b/>
+          <w:i/>
+          <w:u w:val="single"/>
+        </w:rPr>
+        <w:t>dancy, we can reduce it to some extent.</w:t>
       </w:r>
     </w:p>
     <w:p/>
     <w:p/>
     <w:p>
       <w:r>
-        <w:t>In Relational Database we cannot remove redun</w:t>
-      </w:r>
-      <w:r>
-        <w:t>dancy, we can reduce it to some extent.</w:t>
+        <w:rPr>
+          <w:b/>
+        </w:rPr>
+        <w:t>Normalization</w:t>
+      </w:r>
+      <w:r>
+        <w:t xml:space="preserve"> is the process of decomposition of bigger relation into smaller relation to </w:t>
+      </w:r>
+      <w:r>
+        <w:rPr>
+          <w:u w:val="single"/>
+        </w:rPr>
+        <w:t>reduce the redundancy</w:t>
+      </w:r>
+      <w:r>
+        <w:t xml:space="preserve"> and </w:t>
+      </w:r>
+      <w:r>
+        <w:rPr>
+          <w:u w:val="single"/>
+        </w:rPr>
+        <w:t>improve the efficiency</w:t>
+      </w:r>
+      <w:r>
+        <w:t>.</w:t>
+      </w:r>
+    </w:p>
+    <w:p>
+      <w:pPr>
+        <w:rPr>
+          <w:b/>
+          <w:i/>
+        </w:rPr>
+      </w:pPr>
+      <w:r>
+        <w:rPr>
+          <w:b/>
+          <w:i/>
+        </w:rPr>
+        <w:t xml:space="preserve">Normalization is </w:t>
+      </w:r>
+      <w:r>
+        <w:rPr>
+          <w:b/>
+          <w:i/>
+          <w:u w:val="single"/>
+        </w:rPr>
+        <w:t>theory and process</w:t>
+      </w:r>
+      <w:r>
+        <w:rPr>
+          <w:b/>
+          <w:i/>
+        </w:rPr>
+        <w:t xml:space="preserve"> </w:t>
+      </w:r>
+      <w:r>
+        <w:rPr>
+          <w:b/>
+          <w:i/>
+        </w:rPr>
+        <w:t xml:space="preserve">to </w:t>
+      </w:r>
+      <w:r>
+        <w:rPr>
+          <w:b/>
+          <w:i/>
+          <w:u w:val="single"/>
+        </w:rPr>
+        <w:t>evaluate and improve</w:t>
+      </w:r>
+      <w:r>
+        <w:rPr>
+          <w:b/>
+          <w:i/>
+        </w:rPr>
+        <w:t xml:space="preserve"> relational database </w:t>
+      </w:r>
+      <w:r>
+        <w:rPr>
+          <w:b/>
+          <w:i/>
+          <w:u w:val="single"/>
+        </w:rPr>
+        <w:t>design</w:t>
+      </w:r>
+      <w:r>
+        <w:rPr>
+          <w:b/>
+          <w:i/>
+        </w:rPr>
+        <w:t>.</w:t>
       </w:r>
     </w:p>
     <w:p/>
     <w:p>
       <w:r>
-        <w:rPr>
-          <w:b/>
-        </w:rPr>
-        <w:t>Normalization</w:t>
-      </w:r>
-      <w:r>
-        <w:t xml:space="preserve"> is the process of decomposition of bigger relation into smaller relation to </w:t>
-      </w:r>
-      <w:r>
-        <w:rPr>
-          <w:u w:val="single"/>
-        </w:rPr>
-        <w:t>reduce the redundancy</w:t>
-      </w:r>
-      <w:r>
-        <w:t xml:space="preserve"> and </w:t>
-      </w:r>
-      <w:r>
-        <w:rPr>
-          <w:u w:val="single"/>
-        </w:rPr>
-        <w:t>improve the efficiency</w:t>
-      </w:r>
-      <w:r>
-        <w:t>.</w:t>
-      </w:r>
-    </w:p>
-    <w:p>
-      <w:pPr>
-        <w:rPr>
-          <w:b/>
-          <w:i/>
-        </w:rPr>
-      </w:pPr>
-      <w:r>
-        <w:rPr>
-          <w:b/>
-          <w:i/>
-        </w:rPr>
-        <w:t xml:space="preserve">Normalization is </w:t>
-      </w:r>
-      <w:r>
-        <w:rPr>
-          <w:b/>
-          <w:i/>
-          <w:u w:val="single"/>
-        </w:rPr>
-        <w:t>theory and process</w:t>
-      </w:r>
-      <w:r>
-        <w:rPr>
-          <w:b/>
-          <w:i/>
-        </w:rPr>
+        <w:t xml:space="preserve">In 1-NF -&gt; relation in which there is no </w:t>
+      </w:r>
+      <w:r>
+        <w:rPr>
+          <w:u w:val="single"/>
+        </w:rPr>
+        <w:t>multivalued</w:t>
+      </w:r>
+      <w:r>
+        <w:rPr>
+          <w:u w:val="single"/>
+        </w:rPr>
+        <w:t>, composite</w:t>
+      </w:r>
+      <w:r>
+        <w:rPr>
+          <w:u w:val="single"/>
+        </w:rPr>
+        <w:t xml:space="preserve"> attribute</w:t>
+      </w:r>
+      <w:r>
+        <w:t xml:space="preserve"> that is every tuple has an atomic value for every </w:t>
+      </w:r>
+      <w:r>
+        <w:t>attribute</w:t>
+      </w:r>
+    </w:p>
+    <w:p/>
+    <w:p>
+      <w:r>
+        <w:t xml:space="preserve">In 2-NF </w:t>
+      </w:r>
+      <w:r>
+        <w:t xml:space="preserve">-&gt; all </w:t>
+      </w:r>
+      <w:r>
+        <w:rPr>
+          <w:u w:val="single"/>
+        </w:rPr>
+        <w:t>non-prime attribute is fully FD</w:t>
+      </w:r>
+      <w:r>
+        <w:t xml:space="preserve"> on each (candidate) </w:t>
+      </w:r>
+      <w:r>
+        <w:rPr>
+          <w:u w:val="single"/>
+        </w:rPr>
+        <w:t>key</w:t>
+      </w:r>
+      <w:r>
+        <w:t xml:space="preserve"> attribute</w:t>
+      </w:r>
+    </w:p>
+    <w:p>
+      <w:pPr>
+        <w:ind w:left="720"/>
+      </w:pPr>
+      <w:r>
+        <w:t xml:space="preserve">    </w:t>
+      </w:r>
+      <w:r>
         <w:t xml:space="preserve"> </w:t>
       </w:r>
       <w:r>
-        <w:rPr>
-          <w:b/>
-          <w:i/>
-        </w:rPr>
-        <w:t xml:space="preserve">to </w:t>
-      </w:r>
-      <w:r>
-        <w:rPr>
-          <w:b/>
-          <w:i/>
-          <w:u w:val="single"/>
-        </w:rPr>
-        <w:t>evaluate and improve</w:t>
-      </w:r>
-      <w:r>
-        <w:rPr>
-          <w:b/>
-          <w:i/>
-        </w:rPr>
-        <w:t xml:space="preserve"> relational database </w:t>
-      </w:r>
-      <w:r>
-        <w:rPr>
-          <w:b/>
-          <w:i/>
-          <w:u w:val="single"/>
-        </w:rPr>
-        <w:t>design</w:t>
-      </w:r>
-      <w:r>
-        <w:rPr>
-          <w:b/>
-          <w:i/>
-        </w:rPr>
-        <w:t>.</w:t>
+        <w:t>any dependency between non-prime attributes is allowed.</w:t>
       </w:r>
     </w:p>
     <w:p/>
     <w:p>
       <w:r>
-        <w:t>In 1-NF -&gt; relation in which there is no multivalued</w:t>
-      </w:r>
-      <w:r>
-        <w:t>, composite</w:t>
-      </w:r>
-      <w:r>
-        <w:t xml:space="preserve"> attribute that is every tuple has an atomic value for every </w:t>
-      </w:r>
-      <w:r>
-        <w:t>attribute</w:t>
-      </w:r>
-    </w:p>
-    <w:p/>
-    <w:p>
-      <w:r>
-        <w:t xml:space="preserve">In 2-NF </w:t>
-      </w:r>
-      <w:r>
-        <w:t>-&gt; all non-prime attribute is fully FD on each (candidate) key attribute</w:t>
-      </w:r>
-    </w:p>
-    <w:p>
-      <w:pPr>
-        <w:ind w:left="720"/>
-      </w:pPr>
-      <w:r>
-        <w:t xml:space="preserve">    </w:t>
-      </w:r>
-      <w:r>
-        <w:t xml:space="preserve"> </w:t>
-      </w:r>
-      <w:r>
-        <w:t>any dependency between non-prime attributes is allowed.</w:t>
-      </w:r>
-    </w:p>
-    <w:p/>
-    <w:p>
-      <w:r>
-        <w:t>In 3-NF -&gt; No non-prime attribute should be transitively dependent on (candidate) key attribute</w:t>
+        <w:t xml:space="preserve">In 3-NF -&gt; </w:t>
+      </w:r>
+      <w:r>
+        <w:rPr>
+          <w:u w:val="single"/>
+        </w:rPr>
+        <w:t>No non-prime attribute</w:t>
+      </w:r>
+      <w:r>
+        <w:t xml:space="preserve"> should be </w:t>
+      </w:r>
+      <w:r>
+        <w:rPr>
+          <w:u w:val="single"/>
+        </w:rPr>
+        <w:t>transitively</w:t>
+      </w:r>
+      <w:r>
+        <w:t xml:space="preserve"> dependent on (candidate) </w:t>
+      </w:r>
+      <w:r>
+        <w:rPr>
+          <w:u w:val="single"/>
+        </w:rPr>
+        <w:t>key</w:t>
+      </w:r>
+      <w:r>
+        <w:t xml:space="preserve"> attribute</w:t>
       </w:r>
     </w:p>
     <w:p>
@@ -1458,6 +1402,240 @@
         <w:t xml:space="preserve"> </w:t>
       </w:r>
     </w:p>
+    <w:p/>
+    <w:p>
+      <w:pPr>
+        <w:rPr>
+          <w:b/>
+          <w:i/>
+          <w:u w:val="single"/>
+        </w:rPr>
+      </w:pPr>
+      <w:r>
+        <w:rPr>
+          <w:b/>
+          <w:i/>
+          <w:u w:val="single"/>
+        </w:rPr>
+        <w:t xml:space="preserve">Objectives of Normalization </w:t>
+      </w:r>
+    </w:p>
+    <w:p>
+      <w:pPr>
+        <w:ind w:firstLine="720"/>
+      </w:pPr>
+      <w:r>
+        <w:t xml:space="preserve">• Make the </w:t>
+      </w:r>
+      <w:r>
+        <w:rPr>
+          <w:u w:val="single"/>
+        </w:rPr>
+        <w:t>schema</w:t>
+      </w:r>
+      <w:r>
+        <w:t xml:space="preserve"> </w:t>
+      </w:r>
+      <w:r>
+        <w:rPr>
+          <w:u w:val="single"/>
+        </w:rPr>
+        <w:t>informative</w:t>
+      </w:r>
+      <w:r>
+        <w:t> +</w:t>
+      </w:r>
+      <w:r>
+        <w:tab/>
+      </w:r>
+      <w:r>
+        <w:t xml:space="preserve">• </w:t>
+      </w:r>
+      <w:r>
+        <w:rPr>
+          <w:u w:val="single"/>
+        </w:rPr>
+        <w:t>Minimize</w:t>
+      </w:r>
+      <w:r>
+        <w:t xml:space="preserve"> information </w:t>
+      </w:r>
+      <w:r>
+        <w:rPr>
+          <w:u w:val="single"/>
+        </w:rPr>
+        <w:t>duplication</w:t>
+      </w:r>
+      <w:r>
+        <w:t xml:space="preserve"> </w:t>
+      </w:r>
+    </w:p>
+    <w:p>
+      <w:pPr>
+        <w:ind w:firstLine="720"/>
+      </w:pPr>
+      <w:r>
+        <w:t xml:space="preserve">• </w:t>
+      </w:r>
+      <w:r>
+        <w:rPr>
+          <w:u w:val="single"/>
+        </w:rPr>
+        <w:t>Avoid</w:t>
+      </w:r>
+      <w:r>
+        <w:t xml:space="preserve"> modification </w:t>
+      </w:r>
+      <w:r>
+        <w:rPr>
+          <w:u w:val="single"/>
+        </w:rPr>
+        <w:t>anomalies</w:t>
+      </w:r>
+      <w:r>
+        <w:t xml:space="preserve"> </w:t>
+      </w:r>
+      <w:r>
+        <w:tab/>
+      </w:r>
+      <w:r>
+        <w:t xml:space="preserve">• </w:t>
+      </w:r>
+      <w:r>
+        <w:rPr>
+          <w:u w:val="single"/>
+        </w:rPr>
+        <w:t>Disallow</w:t>
+      </w:r>
+      <w:r>
+        <w:t xml:space="preserve"> </w:t>
+      </w:r>
+      <w:r>
+        <w:rPr>
+          <w:u w:val="single"/>
+        </w:rPr>
+        <w:t>spurious</w:t>
+      </w:r>
+      <w:r>
+        <w:t xml:space="preserve"> tuples </w:t>
+      </w:r>
+    </w:p>
+    <w:p/>
+    <w:p>
+      <w:pPr>
+        <w:rPr>
+          <w:b/>
+          <w:i/>
+          <w:u w:val="single"/>
+        </w:rPr>
+      </w:pPr>
+      <w:r>
+        <w:rPr>
+          <w:b/>
+          <w:i/>
+          <w:u w:val="single"/>
+        </w:rPr>
+        <w:t xml:space="preserve">Modification Anomalies </w:t>
+      </w:r>
+    </w:p>
+    <w:p>
+      <w:r>
+        <w:t xml:space="preserve">An </w:t>
+      </w:r>
+      <w:r>
+        <w:rPr>
+          <w:u w:val="single"/>
+        </w:rPr>
+        <w:t>undesired side-effect</w:t>
+      </w:r>
+      <w:r>
+        <w:t xml:space="preserve"> resulting from an </w:t>
+      </w:r>
+      <w:r>
+        <w:rPr>
+          <w:u w:val="single"/>
+        </w:rPr>
+        <w:t>attempt to modify a table</w:t>
+      </w:r>
+      <w:r>
+        <w:t xml:space="preserve"> [that has not been sufficiently normalized] </w:t>
+      </w:r>
+    </w:p>
+    <w:p/>
+    <w:p>
+      <w:pPr>
+        <w:rPr>
+          <w:b/>
+          <w:i/>
+          <w:u w:val="single"/>
+        </w:rPr>
+      </w:pPr>
+      <w:r>
+        <w:tab/>
+      </w:r>
+      <w:r>
+        <w:tab/>
+      </w:r>
+      <w:r>
+        <w:rPr>
+          <w:b/>
+          <w:i/>
+          <w:u w:val="single"/>
+        </w:rPr>
+        <w:t>candidate keys (minimal subsets of attributes that FD all attributes)  +</w:t>
+      </w:r>
+    </w:p>
+    <w:p>
+      <w:pPr>
+        <w:rPr>
+          <w:b/>
+          <w:i/>
+          <w:u w:val="single"/>
+        </w:rPr>
+      </w:pPr>
+      <w:r>
+        <w:rPr>
+          <w:b/>
+          <w:i/>
+        </w:rPr>
+        <w:tab/>
+      </w:r>
+      <w:r>
+        <w:rPr>
+          <w:b/>
+          <w:i/>
+        </w:rPr>
+        <w:tab/>
+      </w:r>
+      <w:r>
+        <w:rPr>
+          <w:b/>
+          <w:i/>
+        </w:rPr>
+        <w:tab/>
+      </w:r>
+      <w:bookmarkStart w:id="0" w:name="_GoBack"/>
+      <w:bookmarkEnd w:id="0"/>
+      <w:r>
+        <w:rPr>
+          <w:b/>
+          <w:i/>
+          <w:u w:val="single"/>
+        </w:rPr>
+        <w:t>d</w:t>
+      </w:r>
+      <w:r>
+        <w:rPr>
+          <w:b/>
+          <w:i/>
+          <w:u w:val="single"/>
+        </w:rPr>
+        <w:t xml:space="preserve">erived attribute can never be in the candidate keys </w:t>
+      </w:r>
+    </w:p>
+    <w:p/>
     <w:sectPr>
       <w:pgSz w:w="12240" w:h="15840"/>
       <w:pgMar w:top="720" w:right="720" w:bottom="720" w:left="720" w:header="720" w:footer="720" w:gutter="0"/>
@@ -1471,6 +1649,60 @@
 <file path=word/numbering.xml><?xml version="1.0" encoding="utf-8"?>
 <w:numbering xmlns:wpc="http://schemas.microsoft.com/office/word/2010/wordprocessingCanvas" xmlns:mo="http://schemas.microsoft.com/office/mac/office/2008/main" xmlns:mc="http://schemas.openxmlformats.org/markup-compatibility/2006" xmlns:mv="urn:schemas-microsoft-com:mac:vml" xmlns:o="urn:schemas-microsoft-com:office:office" xmlns:r="http://schemas.openxmlformats.org/officeDocument/2006/relationships" xmlns:m="http://schemas.openxmlformats.org/officeDocument/2006/math" xmlns:v="urn:schemas-microsoft-com:vml" xmlns:wp14="http://schemas.microsoft.com/office/word/2010/wordprocessingDrawing" xmlns:wp="http://schemas.openxmlformats.org/drawingml/2006/wordprocessingDrawing" xmlns:w10="urn:schemas-microsoft-com:office:word" xmlns:w="http://schemas.openxmlformats.org/wordprocessingml/2006/main" xmlns:w14="http://schemas.microsoft.com/office/word/2010/wordml" xmlns:w15="http://schemas.microsoft.com/office/word/2012/wordml" xmlns:wpg="http://schemas.microsoft.com/office/word/2010/wordprocessingGroup" xmlns:wpi="http://schemas.microsoft.com/office/word/2010/wordprocessingInk" xmlns:wne="http://schemas.microsoft.com/office/word/2006/wordml" xmlns:wps="http://schemas.microsoft.com/office/word/2010/wordprocessingShape" mc:Ignorable="w14 w15 wp14">
   <w:abstractNum w:abstractNumId="0">
+    <w:nsid w:val="00000001"/>
+    <w:multiLevelType w:val="hybridMultilevel"/>
+    <w:tmpl w:val="00000001"/>
+    <w:lvl w:ilvl="0" w:tplc="00000001">
+      <w:start w:val="1"/>
+      <w:numFmt w:val="bullet"/>
+      <w:lvlText w:val=""/>
+      <w:lvlJc w:val="left"/>
+      <w:pPr>
+        <w:ind w:left="720" w:hanging="360"/>
+      </w:pPr>
+    </w:lvl>
+    <w:lvl w:ilvl="1" w:tplc="FFFFFFFF">
+      <w:numFmt w:val="decimal"/>
+      <w:lvlText w:val=""/>
+      <w:lvlJc w:val="left"/>
+    </w:lvl>
+    <w:lvl w:ilvl="2" w:tplc="FFFFFFFF">
+      <w:numFmt w:val="decimal"/>
+      <w:lvlText w:val=""/>
+      <w:lvlJc w:val="left"/>
+    </w:lvl>
+    <w:lvl w:ilvl="3" w:tplc="FFFFFFFF">
+      <w:numFmt w:val="decimal"/>
+      <w:lvlText w:val=""/>
+      <w:lvlJc w:val="left"/>
+    </w:lvl>
+    <w:lvl w:ilvl="4" w:tplc="FFFFFFFF">
+      <w:numFmt w:val="decimal"/>
+      <w:lvlText w:val=""/>
+      <w:lvlJc w:val="left"/>
+    </w:lvl>
+    <w:lvl w:ilvl="5" w:tplc="FFFFFFFF">
+      <w:numFmt w:val="decimal"/>
+      <w:lvlText w:val=""/>
+      <w:lvlJc w:val="left"/>
+    </w:lvl>
+    <w:lvl w:ilvl="6" w:tplc="FFFFFFFF">
+      <w:numFmt w:val="decimal"/>
+      <w:lvlText w:val=""/>
+      <w:lvlJc w:val="left"/>
+    </w:lvl>
+    <w:lvl w:ilvl="7" w:tplc="FFFFFFFF">
+      <w:numFmt w:val="decimal"/>
+      <w:lvlText w:val=""/>
+      <w:lvlJc w:val="left"/>
+    </w:lvl>
+    <w:lvl w:ilvl="8" w:tplc="FFFFFFFF">
+      <w:numFmt w:val="decimal"/>
+      <w:lvlText w:val=""/>
+      <w:lvlJc w:val="left"/>
+    </w:lvl>
+  </w:abstractNum>
+  <w:abstractNum w:abstractNumId="1">
     <w:nsid w:val="355B1C1E"/>
     <w:multiLevelType w:val="multilevel"/>
     <w:tmpl w:val="B1F201C2"/>
@@ -1620,6 +1852,9 @@
     </w:lvl>
   </w:abstractNum>
   <w:num w:numId="1">
+    <w:abstractNumId w:val="1"/>
+  </w:num>
+  <w:num w:numId="2">
     <w:abstractNumId w:val="0"/>
   </w:num>
 </w:numbering>

</xml_diff>